<commit_message>
Made updates to the github project workflows
</commit_message>
<xml_diff>
--- a/docs/github-project-workflow/Github Project Workflow.docx
+++ b/docs/github-project-workflow/Github Project Workflow.docx
@@ -6,13 +6,8 @@
       <w:pPr>
         <w:pStyle w:val="Heading1"/>
       </w:pPr>
-      <w:proofErr w:type="spellStart"/>
-      <w:r>
-        <w:t>Github</w:t>
-      </w:r>
-      <w:proofErr w:type="spellEnd"/>
-      <w:r>
-        <w:t xml:space="preserve"> Project Workflow</w:t>
+      <w:r>
+        <w:t>Github Project Workflow</w:t>
       </w:r>
     </w:p>
     <w:p>
@@ -54,13 +49,8 @@
       <w:pPr>
         <w:pStyle w:val="Heading2"/>
       </w:pPr>
-      <w:proofErr w:type="spellStart"/>
-      <w:r>
-        <w:t>Github</w:t>
-      </w:r>
-      <w:proofErr w:type="spellEnd"/>
-      <w:r>
-        <w:t xml:space="preserve"> Project</w:t>
+      <w:r>
+        <w:t>Github Project</w:t>
       </w:r>
     </w:p>
     <w:p>
@@ -94,6 +84,9 @@
         </w:numPr>
       </w:pPr>
       <w:r>
+        <w:rPr>
+          <w:noProof/>
+        </w:rPr>
         <w:drawing>
           <wp:inline distT="0" distB="0" distL="0" distR="0" wp14:anchorId="7DF974C2" wp14:editId="43D40CA6">
             <wp:extent cx="5519738" cy="904034"/>
@@ -155,6 +148,9 @@
         </w:numPr>
       </w:pPr>
       <w:r>
+        <w:rPr>
+          <w:noProof/>
+        </w:rPr>
         <w:drawing>
           <wp:inline distT="0" distB="0" distL="0" distR="0" wp14:anchorId="3F3D6E73" wp14:editId="6CD7CCEC">
             <wp:extent cx="4219575" cy="1744632"/>
@@ -350,6 +346,9 @@
         <w:br/>
       </w:r>
       <w:r>
+        <w:rPr>
+          <w:noProof/>
+        </w:rPr>
         <w:drawing>
           <wp:inline distT="0" distB="0" distL="0" distR="0" wp14:anchorId="169DF85B" wp14:editId="58A6FD5D">
             <wp:extent cx="5943600" cy="1564640"/>
@@ -440,6 +439,7 @@
         <w:rPr>
           <w:b/>
           <w:bCs/>
+          <w:noProof/>
         </w:rPr>
         <w:drawing>
           <wp:inline distT="0" distB="0" distL="0" distR="0" wp14:anchorId="516D0DB7" wp14:editId="4AEBAB0A">
@@ -511,7 +511,6 @@
           <w:numId w:val="2"/>
         </w:numPr>
       </w:pPr>
-      <w:proofErr w:type="spellStart"/>
       <w:r>
         <w:rPr>
           <w:b/>
@@ -519,7 +518,6 @@
         </w:rPr>
         <w:t>ToDo</w:t>
       </w:r>
-      <w:proofErr w:type="spellEnd"/>
       <w:r>
         <w:t xml:space="preserve"> – The task is assigned to an engineer/dev but has yet to be worked on</w:t>
       </w:r>
@@ -602,17 +600,7 @@
       </w:pPr>
       <w:r>
         <w:lastRenderedPageBreak/>
-        <w:t xml:space="preserve">Select on the task/issue to go to </w:t>
-      </w:r>
-      <w:proofErr w:type="spellStart"/>
-      <w:proofErr w:type="gramStart"/>
-      <w:r>
-        <w:t>it’s</w:t>
-      </w:r>
-      <w:proofErr w:type="spellEnd"/>
-      <w:proofErr w:type="gramEnd"/>
-      <w:r>
-        <w:t xml:space="preserve"> issue page:</w:t>
+        <w:t>Select on the task/issue to go to it’s issue page:</w:t>
       </w:r>
     </w:p>
     <w:p>
@@ -624,6 +612,9 @@
         </w:numPr>
       </w:pPr>
       <w:r>
+        <w:rPr>
+          <w:noProof/>
+        </w:rPr>
         <w:drawing>
           <wp:inline distT="0" distB="0" distL="0" distR="0" wp14:anchorId="344AA932" wp14:editId="125F0269">
             <wp:extent cx="5943600" cy="378460"/>
@@ -670,6 +661,9 @@
         </w:numPr>
       </w:pPr>
       <w:r>
+        <w:rPr>
+          <w:noProof/>
+        </w:rPr>
         <w:drawing>
           <wp:inline distT="0" distB="0" distL="0" distR="0" wp14:anchorId="22F1CE66" wp14:editId="6891A752">
             <wp:extent cx="5924550" cy="2733775"/>
@@ -718,10 +712,7 @@
         <w:t>GitHub</w:t>
       </w:r>
       <w:r>
-        <w:t xml:space="preserve"> </w:t>
-      </w:r>
-      <w:r>
-        <w:t>Issue</w:t>
+        <w:t xml:space="preserve"> Issue</w:t>
       </w:r>
     </w:p>
     <w:p>
@@ -744,13 +735,8 @@
           <w:numId w:val="4"/>
         </w:numPr>
       </w:pPr>
-      <w:proofErr w:type="gramStart"/>
-      <w:r>
-        <w:t>Alternatively</w:t>
-      </w:r>
-      <w:proofErr w:type="gramEnd"/>
-      <w:r>
-        <w:t xml:space="preserve"> we can go into our Project Issue tab and select the Issue/Task we want to comment on and close</w:t>
+      <w:r>
+        <w:t>Alternatively we can go into our Project Issue tab and select the Issue/Task we want to comment on and close</w:t>
       </w:r>
     </w:p>
     <w:p>
@@ -791,15 +777,7 @@
         <w:t xml:space="preserve">“Create a branch” </w:t>
       </w:r>
       <w:r>
-        <w:t xml:space="preserve">link on the </w:t>
-      </w:r>
-      <w:proofErr w:type="gramStart"/>
-      <w:r>
-        <w:t>right side</w:t>
-      </w:r>
-      <w:proofErr w:type="gramEnd"/>
-      <w:r>
-        <w:t xml:space="preserve"> bar, under the Development header:</w:t>
+        <w:t>link on the right side bar, under the Development header:</w:t>
       </w:r>
     </w:p>
     <w:p>
@@ -811,6 +789,9 @@
         </w:numPr>
       </w:pPr>
       <w:r>
+        <w:rPr>
+          <w:noProof/>
+        </w:rPr>
         <w:drawing>
           <wp:inline distT="0" distB="0" distL="0" distR="0" wp14:anchorId="68D9E86F" wp14:editId="2D8B92B5">
             <wp:extent cx="5943600" cy="2811145"/>
@@ -885,6 +866,9 @@
         </w:numPr>
       </w:pPr>
       <w:r>
+        <w:rPr>
+          <w:noProof/>
+        </w:rPr>
         <w:lastRenderedPageBreak/>
         <w:drawing>
           <wp:inline distT="0" distB="0" distL="0" distR="0" wp14:anchorId="4CE82C99" wp14:editId="59CE71E8">
@@ -947,6 +931,9 @@
         </w:numPr>
       </w:pPr>
       <w:r>
+        <w:rPr>
+          <w:noProof/>
+        </w:rPr>
         <w:drawing>
           <wp:inline distT="0" distB="0" distL="0" distR="0" wp14:anchorId="79DBDC02" wp14:editId="448AA541">
             <wp:extent cx="5943600" cy="1329690"/>
@@ -996,15 +983,7 @@
         </w:numPr>
       </w:pPr>
       <w:r>
-        <w:t xml:space="preserve">Paste the commands into the VS Code terminal while we our </w:t>
-      </w:r>
-      <w:proofErr w:type="gramStart"/>
-      <w:r>
-        <w:t>in Project</w:t>
-      </w:r>
-      <w:proofErr w:type="gramEnd"/>
-      <w:r>
-        <w:t xml:space="preserve"> Folder in VS Code:</w:t>
+        <w:t>Paste the commands into the VS Code terminal while we our in Project Folder in VS Code:</w:t>
       </w:r>
     </w:p>
     <w:p>
@@ -1016,6 +995,9 @@
         </w:numPr>
       </w:pPr>
       <w:r>
+        <w:rPr>
+          <w:noProof/>
+        </w:rPr>
         <w:drawing>
           <wp:inline distT="0" distB="0" distL="0" distR="0" wp14:anchorId="1363487D" wp14:editId="62E09B9B">
             <wp:extent cx="5276889" cy="409578"/>
@@ -1077,6 +1059,9 @@
         </w:numPr>
       </w:pPr>
       <w:r>
+        <w:rPr>
+          <w:noProof/>
+        </w:rPr>
         <w:drawing>
           <wp:inline distT="0" distB="0" distL="0" distR="0" wp14:anchorId="79EFA9D4" wp14:editId="78343224">
             <wp:extent cx="5943600" cy="686435"/>
@@ -1154,6 +1139,9 @@
         </w:numPr>
       </w:pPr>
       <w:r>
+        <w:rPr>
+          <w:noProof/>
+        </w:rPr>
         <w:drawing>
           <wp:inline distT="0" distB="0" distL="0" distR="0" wp14:anchorId="2CD2621E" wp14:editId="5AF3D1CE">
             <wp:extent cx="5943600" cy="1854200"/>
@@ -1214,32 +1202,32 @@
         </w:numPr>
       </w:pPr>
       <w:r>
-        <w:t xml:space="preserve">After We Closed Our Issues, </w:t>
-      </w:r>
-      <w:proofErr w:type="gramStart"/>
-      <w:r>
-        <w:t>We</w:t>
-      </w:r>
-      <w:proofErr w:type="gramEnd"/>
-      <w:r>
-        <w:t xml:space="preserve"> need to go into the </w:t>
-      </w:r>
-      <w:r>
-        <w:rPr>
-          <w:b/>
-          <w:bCs/>
-        </w:rPr>
-        <w:t>Pull Request</w:t>
-      </w:r>
-      <w:r>
-        <w:rPr>
-          <w:b/>
-          <w:bCs/>
-        </w:rPr>
-        <w:t>s</w:t>
-      </w:r>
-      <w:r>
-        <w:t xml:space="preserve"> tab</w:t>
+        <w:t xml:space="preserve">After </w:t>
+      </w:r>
+      <w:r>
+        <w:t>we pushed our working branch up into the repository. We need to create a pull request.</w:t>
+      </w:r>
+      <w:r>
+        <w:br/>
+      </w:r>
+    </w:p>
+    <w:p>
+      <w:pPr>
+        <w:pStyle w:val="ListParagraph"/>
+        <w:numPr>
+          <w:ilvl w:val="0"/>
+          <w:numId w:val="5"/>
+        </w:numPr>
+      </w:pPr>
+      <w:r>
+        <w:t xml:space="preserve">If we just pushed up our working branch and go to our project GitHub repository we can see a notification. Click on the </w:t>
+      </w:r>
+      <w:r>
+        <w:rPr>
+          <w:b/>
+          <w:bCs/>
+        </w:rPr>
+        <w:t>Compare &amp; Pull request button</w:t>
       </w:r>
     </w:p>
     <w:p>
@@ -1251,6 +1239,93 @@
         </w:numPr>
       </w:pPr>
       <w:r>
+        <w:drawing>
+          <wp:inline distT="0" distB="0" distL="0" distR="0" wp14:anchorId="3426D9E5" wp14:editId="0BF3B005">
+            <wp:extent cx="6276975" cy="2570073"/>
+            <wp:effectExtent l="0" t="0" r="0" b="1905"/>
+            <wp:docPr id="2102240261" name="Picture 1"/>
+            <wp:cNvGraphicFramePr>
+              <a:graphicFrameLocks xmlns:a="http://schemas.openxmlformats.org/drawingml/2006/main" noChangeAspect="1"/>
+            </wp:cNvGraphicFramePr>
+            <a:graphic xmlns:a="http://schemas.openxmlformats.org/drawingml/2006/main">
+              <a:graphicData uri="http://schemas.openxmlformats.org/drawingml/2006/picture">
+                <pic:pic xmlns:pic="http://schemas.openxmlformats.org/drawingml/2006/picture">
+                  <pic:nvPicPr>
+                    <pic:cNvPr id="2102240261" name=""/>
+                    <pic:cNvPicPr/>
+                  </pic:nvPicPr>
+                  <pic:blipFill>
+                    <a:blip r:embed="rId18"/>
+                    <a:stretch>
+                      <a:fillRect/>
+                    </a:stretch>
+                  </pic:blipFill>
+                  <pic:spPr>
+                    <a:xfrm>
+                      <a:off x="0" y="0"/>
+                      <a:ext cx="6284750" cy="2573256"/>
+                    </a:xfrm>
+                    <a:prstGeom prst="rect">
+                      <a:avLst/>
+                    </a:prstGeom>
+                  </pic:spPr>
+                </pic:pic>
+              </a:graphicData>
+            </a:graphic>
+          </wp:inline>
+        </w:drawing>
+      </w:r>
+      <w:r>
+        <w:t xml:space="preserve"> </w:t>
+      </w:r>
+      <w:r>
+        <w:br/>
+      </w:r>
+    </w:p>
+    <w:p>
+      <w:pPr>
+        <w:pStyle w:val="ListParagraph"/>
+        <w:numPr>
+          <w:ilvl w:val="0"/>
+          <w:numId w:val="5"/>
+        </w:numPr>
+      </w:pPr>
+      <w:r>
+        <w:t xml:space="preserve">Alternatively we can </w:t>
+      </w:r>
+      <w:r>
+        <w:t xml:space="preserve">go into the </w:t>
+      </w:r>
+      <w:r>
+        <w:rPr>
+          <w:b/>
+          <w:bCs/>
+        </w:rPr>
+        <w:t>Pull Request</w:t>
+      </w:r>
+      <w:r>
+        <w:rPr>
+          <w:b/>
+          <w:bCs/>
+        </w:rPr>
+        <w:t>s</w:t>
+      </w:r>
+      <w:r>
+        <w:t xml:space="preserve"> tab</w:t>
+      </w:r>
+    </w:p>
+    <w:p>
+      <w:pPr>
+        <w:pStyle w:val="ListParagraph"/>
+        <w:numPr>
+          <w:ilvl w:val="1"/>
+          <w:numId w:val="5"/>
+        </w:numPr>
+      </w:pPr>
+      <w:r>
+        <w:rPr>
+          <w:noProof/>
+        </w:rPr>
         <w:drawing>
           <wp:inline distT="0" distB="0" distL="0" distR="0" wp14:anchorId="5F6CB850" wp14:editId="528BDD4D">
             <wp:extent cx="5943600" cy="2110105"/>
@@ -1267,7 +1342,7 @@
                     <pic:cNvPicPr/>
                   </pic:nvPicPr>
                   <pic:blipFill>
-                    <a:blip r:embed="rId18"/>
+                    <a:blip r:embed="rId19"/>
                     <a:stretch>
                       <a:fillRect/>
                     </a:stretch>
@@ -1300,6 +1375,7 @@
         </w:numPr>
       </w:pPr>
       <w:r>
+        <w:lastRenderedPageBreak/>
         <w:t>After we click on the pull request button, we need to determine which branches we want to compare and what we want to merge into.</w:t>
       </w:r>
       <w:r>
@@ -1378,16 +1454,57 @@
       <w:pPr>
         <w:pStyle w:val="ListParagraph"/>
         <w:numPr>
-          <w:ilvl w:val="1"/>
+          <w:ilvl w:val="2"/>
           <w:numId w:val="5"/>
         </w:numPr>
       </w:pPr>
       <w:r>
+        <w:rPr>
+          <w:noProof/>
+        </w:rPr>
+        <w:t xml:space="preserve">Default will have us compare our </w:t>
+      </w:r>
+      <w:r>
+        <w:rPr>
+          <w:b/>
+          <w:bCs/>
+          <w:noProof/>
+        </w:rPr>
+        <w:t xml:space="preserve">Project Repository and Working Branch </w:t>
+      </w:r>
+      <w:r>
+        <w:rPr>
+          <w:noProof/>
+        </w:rPr>
+        <w:t xml:space="preserve">with </w:t>
+      </w:r>
+      <w:r>
+        <w:rPr>
+          <w:b/>
+          <w:bCs/>
+          <w:noProof/>
+        </w:rPr>
+        <w:t>GVSU-CIS/641 Repository and Main branch. DO NOT CREATE A BRANCH FROM THIS!!!</w:t>
+      </w:r>
+      <w:r>
+        <w:rPr>
+          <w:b/>
+          <w:bCs/>
+          <w:noProof/>
+        </w:rPr>
+        <w:br/>
+      </w:r>
+      <w:r>
+        <w:rPr>
+          <w:b/>
+          <w:bCs/>
+          <w:noProof/>
+        </w:rPr>
         <w:drawing>
-          <wp:inline distT="0" distB="0" distL="0" distR="0" wp14:anchorId="36A8D74C" wp14:editId="361F244C">
-            <wp:extent cx="5943600" cy="1507490"/>
-            <wp:effectExtent l="0" t="0" r="0" b="0"/>
-            <wp:docPr id="2081374229" name="Picture 1"/>
+          <wp:inline distT="0" distB="0" distL="0" distR="0" wp14:anchorId="683D642A" wp14:editId="38C79822">
+            <wp:extent cx="6110287" cy="1430826"/>
+            <wp:effectExtent l="0" t="0" r="5080" b="0"/>
+            <wp:docPr id="1915135099" name="Picture 1"/>
             <wp:cNvGraphicFramePr>
               <a:graphicFrameLocks xmlns:a="http://schemas.openxmlformats.org/drawingml/2006/main" noChangeAspect="1"/>
             </wp:cNvGraphicFramePr>
@@ -1395,11 +1512,11 @@
               <a:graphicData uri="http://schemas.openxmlformats.org/drawingml/2006/picture">
                 <pic:pic xmlns:pic="http://schemas.openxmlformats.org/drawingml/2006/picture">
                   <pic:nvPicPr>
-                    <pic:cNvPr id="2081374229" name=""/>
+                    <pic:cNvPr id="1915135099" name=""/>
                     <pic:cNvPicPr/>
                   </pic:nvPicPr>
                   <pic:blipFill>
-                    <a:blip r:embed="rId19"/>
+                    <a:blip r:embed="rId20"/>
                     <a:stretch>
                       <a:fillRect/>
                     </a:stretch>
@@ -1407,7 +1524,7 @@
                   <pic:spPr>
                     <a:xfrm>
                       <a:off x="0" y="0"/>
-                      <a:ext cx="5943600" cy="1507490"/>
+                      <a:ext cx="6140120" cy="1437812"/>
                     </a:xfrm>
                     <a:prstGeom prst="rect">
                       <a:avLst/>
@@ -1418,6 +1535,398 @@
             </a:graphic>
           </wp:inline>
         </w:drawing>
+      </w:r>
+      <w:r>
+        <w:rPr>
+          <w:b/>
+          <w:bCs/>
+          <w:noProof/>
+        </w:rPr>
+        <w:br/>
+      </w:r>
+      <w:r>
+        <w:rPr>
+          <w:b/>
+          <w:bCs/>
+          <w:noProof/>
+        </w:rPr>
+        <w:br/>
+      </w:r>
+    </w:p>
+    <w:p>
+      <w:pPr>
+        <w:pStyle w:val="ListParagraph"/>
+        <w:numPr>
+          <w:ilvl w:val="2"/>
+          <w:numId w:val="5"/>
+        </w:numPr>
+      </w:pPr>
+      <w:r>
+        <w:rPr>
+          <w:noProof/>
+        </w:rPr>
+        <w:t xml:space="preserve">We need to chance the parent repository branch from </w:t>
+      </w:r>
+      <w:r>
+        <w:rPr>
+          <w:b/>
+          <w:bCs/>
+          <w:noProof/>
+        </w:rPr>
+        <w:t>GVSU-CIS/641 Repository and Main branch</w:t>
+      </w:r>
+      <w:r>
+        <w:rPr>
+          <w:noProof/>
+        </w:rPr>
+        <w:t xml:space="preserve"> to </w:t>
+      </w:r>
+      <w:r>
+        <w:rPr>
+          <w:b/>
+          <w:bCs/>
+          <w:noProof/>
+        </w:rPr>
+        <w:t>Our Team Project Repository and Main Branch</w:t>
+      </w:r>
+      <w:r>
+        <w:rPr>
+          <w:b/>
+          <w:bCs/>
+          <w:noProof/>
+        </w:rPr>
+        <w:br/>
+      </w:r>
+      <w:r>
+        <w:rPr>
+          <w:b/>
+          <w:bCs/>
+          <w:noProof/>
+        </w:rPr>
+        <w:drawing>
+          <wp:inline distT="0" distB="0" distL="0" distR="0" wp14:anchorId="172D2B0B" wp14:editId="44A9361D">
+            <wp:extent cx="6096000" cy="1712524"/>
+            <wp:effectExtent l="0" t="0" r="0" b="2540"/>
+            <wp:docPr id="1100545932" name="Picture 1"/>
+            <wp:cNvGraphicFramePr>
+              <a:graphicFrameLocks xmlns:a="http://schemas.openxmlformats.org/drawingml/2006/main" noChangeAspect="1"/>
+            </wp:cNvGraphicFramePr>
+            <a:graphic xmlns:a="http://schemas.openxmlformats.org/drawingml/2006/main">
+              <a:graphicData uri="http://schemas.openxmlformats.org/drawingml/2006/picture">
+                <pic:pic xmlns:pic="http://schemas.openxmlformats.org/drawingml/2006/picture">
+                  <pic:nvPicPr>
+                    <pic:cNvPr id="1100545932" name=""/>
+                    <pic:cNvPicPr/>
+                  </pic:nvPicPr>
+                  <pic:blipFill>
+                    <a:blip r:embed="rId21"/>
+                    <a:stretch>
+                      <a:fillRect/>
+                    </a:stretch>
+                  </pic:blipFill>
+                  <pic:spPr>
+                    <a:xfrm>
+                      <a:off x="0" y="0"/>
+                      <a:ext cx="6110485" cy="1716593"/>
+                    </a:xfrm>
+                    <a:prstGeom prst="rect">
+                      <a:avLst/>
+                    </a:prstGeom>
+                  </pic:spPr>
+                </pic:pic>
+              </a:graphicData>
+            </a:graphic>
+          </wp:inline>
+        </w:drawing>
+      </w:r>
+      <w:r>
+        <w:rPr>
+          <w:b/>
+          <w:bCs/>
+          <w:noProof/>
+        </w:rPr>
+        <w:br/>
+      </w:r>
+    </w:p>
+    <w:p>
+      <w:pPr>
+        <w:pStyle w:val="ListParagraph"/>
+        <w:numPr>
+          <w:ilvl w:val="0"/>
+          <w:numId w:val="5"/>
+        </w:numPr>
+      </w:pPr>
+      <w:r>
+        <w:t xml:space="preserve">Now Press the </w:t>
+      </w:r>
+      <w:r>
+        <w:rPr>
+          <w:b/>
+          <w:bCs/>
+        </w:rPr>
+        <w:t>create pull request</w:t>
+      </w:r>
+      <w:r>
+        <w:t xml:space="preserve"> button!!</w:t>
+      </w:r>
+      <w:r>
+        <w:tab/>
+      </w:r>
+    </w:p>
+    <w:p>
+      <w:pPr>
+        <w:pStyle w:val="ListParagraph"/>
+        <w:numPr>
+          <w:ilvl w:val="0"/>
+          <w:numId w:val="5"/>
+        </w:numPr>
+      </w:pPr>
+      <w:r>
+        <w:rPr>
+          <w:b/>
+          <w:bCs/>
+          <w:noProof/>
+        </w:rPr>
+        <w:lastRenderedPageBreak/>
+        <w:t xml:space="preserve">Once you </w:t>
+      </w:r>
+      <w:r>
+        <w:rPr>
+          <w:noProof/>
+        </w:rPr>
+        <w:t>create a pull request you will be directed to this page</w:t>
+      </w:r>
+      <w:r>
+        <w:rPr>
+          <w:b/>
+          <w:bCs/>
+          <w:noProof/>
+        </w:rPr>
+        <w:br/>
+      </w:r>
+      <w:r>
+        <w:drawing>
+          <wp:inline distT="0" distB="0" distL="0" distR="0" wp14:anchorId="6FE1277A" wp14:editId="1213F6B5">
+            <wp:extent cx="6858000" cy="4269740"/>
+            <wp:effectExtent l="0" t="0" r="0" b="0"/>
+            <wp:docPr id="1932994607" name="Picture 1"/>
+            <wp:cNvGraphicFramePr>
+              <a:graphicFrameLocks xmlns:a="http://schemas.openxmlformats.org/drawingml/2006/main" noChangeAspect="1"/>
+            </wp:cNvGraphicFramePr>
+            <a:graphic xmlns:a="http://schemas.openxmlformats.org/drawingml/2006/main">
+              <a:graphicData uri="http://schemas.openxmlformats.org/drawingml/2006/picture">
+                <pic:pic xmlns:pic="http://schemas.openxmlformats.org/drawingml/2006/picture">
+                  <pic:nvPicPr>
+                    <pic:cNvPr id="1932994607" name=""/>
+                    <pic:cNvPicPr/>
+                  </pic:nvPicPr>
+                  <pic:blipFill>
+                    <a:blip r:embed="rId22"/>
+                    <a:stretch>
+                      <a:fillRect/>
+                    </a:stretch>
+                  </pic:blipFill>
+                  <pic:spPr>
+                    <a:xfrm>
+                      <a:off x="0" y="0"/>
+                      <a:ext cx="6858000" cy="4269740"/>
+                    </a:xfrm>
+                    <a:prstGeom prst="rect">
+                      <a:avLst/>
+                    </a:prstGeom>
+                  </pic:spPr>
+                </pic:pic>
+              </a:graphicData>
+            </a:graphic>
+          </wp:inline>
+        </w:drawing>
+      </w:r>
+      <w:r>
+        <w:rPr>
+          <w:noProof/>
+        </w:rPr>
+        <w:br/>
+      </w:r>
+    </w:p>
+    <w:p>
+      <w:pPr>
+        <w:pStyle w:val="ListParagraph"/>
+        <w:numPr>
+          <w:ilvl w:val="0"/>
+          <w:numId w:val="5"/>
+        </w:numPr>
+      </w:pPr>
+      <w:r>
+        <w:rPr>
+          <w:noProof/>
+        </w:rPr>
+        <w:t>Under the</w:t>
+      </w:r>
+      <w:r>
+        <w:rPr>
+          <w:noProof/>
+        </w:rPr>
+        <w:t xml:space="preserve"> working branch pull request page, click on the </w:t>
+      </w:r>
+      <w:r>
+        <w:rPr>
+          <w:b/>
+          <w:bCs/>
+          <w:noProof/>
+        </w:rPr>
+        <w:t xml:space="preserve">Commit </w:t>
+      </w:r>
+      <w:r>
+        <w:rPr>
+          <w:noProof/>
+        </w:rPr>
+        <w:t xml:space="preserve">and </w:t>
+      </w:r>
+      <w:r>
+        <w:rPr>
+          <w:b/>
+          <w:bCs/>
+          <w:noProof/>
+        </w:rPr>
+        <w:t>File Changed</w:t>
+      </w:r>
+      <w:r>
+        <w:rPr>
+          <w:noProof/>
+        </w:rPr>
+        <w:t xml:space="preserve"> to review the changes that have been made in the working branch.</w:t>
+      </w:r>
+      <w:r>
+        <w:rPr>
+          <w:noProof/>
+        </w:rPr>
+        <w:br/>
+      </w:r>
+    </w:p>
+    <w:p>
+      <w:pPr>
+        <w:pStyle w:val="ListParagraph"/>
+        <w:numPr>
+          <w:ilvl w:val="0"/>
+          <w:numId w:val="5"/>
+        </w:numPr>
+      </w:pPr>
+      <w:r>
+        <w:rPr>
+          <w:noProof/>
+        </w:rPr>
+        <w:t>Once the reviewer is satisfied with the changes, they can merge the pull request</w:t>
+      </w:r>
+    </w:p>
+    <w:p>
+      <w:pPr>
+        <w:pStyle w:val="ListParagraph"/>
+        <w:numPr>
+          <w:ilvl w:val="1"/>
+          <w:numId w:val="5"/>
+        </w:numPr>
+      </w:pPr>
+      <w:r>
+        <w:rPr>
+          <w:noProof/>
+        </w:rPr>
+        <w:t>This will merge the working branch into the main branch</w:t>
+      </w:r>
+    </w:p>
+    <w:p>
+      <w:pPr>
+        <w:pStyle w:val="ListParagraph"/>
+        <w:numPr>
+          <w:ilvl w:val="1"/>
+          <w:numId w:val="5"/>
+        </w:numPr>
+      </w:pPr>
+      <w:r>
+        <w:rPr>
+          <w:noProof/>
+        </w:rPr>
+        <w:t>Close the pull request</w:t>
+      </w:r>
+      <w:r>
+        <w:rPr>
+          <w:noProof/>
+        </w:rPr>
+        <w:br/>
+      </w:r>
+    </w:p>
+    <w:p>
+      <w:pPr>
+        <w:pStyle w:val="ListParagraph"/>
+        <w:numPr>
+          <w:ilvl w:val="0"/>
+          <w:numId w:val="5"/>
+        </w:numPr>
+      </w:pPr>
+      <w:r>
+        <w:rPr>
+          <w:noProof/>
+        </w:rPr>
+        <w:t>Afterward, tell the entire team to pull down the latest main branch so they can merge it into their working branch to receive the latest changes.</w:t>
+      </w:r>
+    </w:p>
+    <w:p>
+      <w:pPr>
+        <w:pStyle w:val="ListParagraph"/>
+        <w:numPr>
+          <w:ilvl w:val="1"/>
+          <w:numId w:val="5"/>
+        </w:numPr>
+      </w:pPr>
+      <w:r>
+        <w:rPr>
+          <w:noProof/>
+        </w:rPr>
+        <w:t xml:space="preserve">Use the terminal command line: </w:t>
+      </w:r>
+      <w:r>
+        <w:rPr>
+          <w:rStyle w:val="hgkelc"/>
+          <w:b/>
+          <w:bCs/>
+          <w:lang w:val="en"/>
+        </w:rPr>
+        <w:t>git merge &lt;</w:t>
+      </w:r>
+      <w:r>
+        <w:rPr>
+          <w:rStyle w:val="hgkelc"/>
+          <w:b/>
+          <w:bCs/>
+          <w:lang w:val="en"/>
+        </w:rPr>
+        <w:t xml:space="preserve">main </w:t>
+      </w:r>
+      <w:r>
+        <w:rPr>
+          <w:rStyle w:val="hgkelc"/>
+          <w:b/>
+          <w:bCs/>
+          <w:lang w:val="en"/>
+        </w:rPr>
+        <w:t>branch&gt; where &lt;</w:t>
+      </w:r>
+      <w:r>
+        <w:rPr>
+          <w:rStyle w:val="hgkelc"/>
+          <w:b/>
+          <w:bCs/>
+          <w:lang w:val="en"/>
+        </w:rPr>
+        <w:t xml:space="preserve">working </w:t>
+      </w:r>
+      <w:r>
+        <w:rPr>
+          <w:rStyle w:val="hgkelc"/>
+          <w:b/>
+          <w:bCs/>
+          <w:lang w:val="en"/>
+        </w:rPr>
+        <w:t>branch&gt;</w:t>
       </w:r>
     </w:p>
     <w:p/>
@@ -1550,7 +2059,7 @@
         <w:ind w:left="1800" w:hanging="180"/>
       </w:pPr>
     </w:lvl>
-    <w:lvl w:ilvl="3" w:tplc="0409000F" w:tentative="1">
+    <w:lvl w:ilvl="3" w:tplc="0409000F">
       <w:start w:val="1"/>
       <w:numFmt w:val="decimal"/>
       <w:lvlText w:val="%4."/>
@@ -2418,6 +2927,7 @@
   <w:style w:type="character" w:default="1" w:styleId="DefaultParagraphFont">
     <w:name w:val="Default Paragraph Font"/>
     <w:uiPriority w:val="1"/>
+    <w:semiHidden/>
     <w:unhideWhenUsed/>
   </w:style>
   <w:style w:type="table" w:default="1" w:styleId="TableNormal">
@@ -2610,6 +3120,11 @@
       <w:color w:val="605E5C"/>
       <w:shd w:val="clear" w:color="auto" w:fill="E1DFDD"/>
     </w:rPr>
+  </w:style>
+  <w:style w:type="character" w:customStyle="1" w:styleId="hgkelc">
+    <w:name w:val="hgkelc"/>
+    <w:basedOn w:val="DefaultParagraphFont"/>
+    <w:rsid w:val="007D099C"/>
   </w:style>
 </w:styles>
 </file>

</xml_diff>

<commit_message>
Completed the initial draft of the github project workflow document
</commit_message>
<xml_diff>
--- a/docs/github-project-workflow/Github Project Workflow.docx
+++ b/docs/github-project-workflow/Github Project Workflow.docx
@@ -600,7 +600,15 @@
       </w:pPr>
       <w:r>
         <w:lastRenderedPageBreak/>
-        <w:t>Select on the task/issue to go to it’s issue page:</w:t>
+        <w:t xml:space="preserve">Select on the task/issue to go to </w:t>
+      </w:r>
+      <w:proofErr w:type="gramStart"/>
+      <w:r>
+        <w:t>it’s</w:t>
+      </w:r>
+      <w:proofErr w:type="gramEnd"/>
+      <w:r>
+        <w:t xml:space="preserve"> issue page:</w:t>
       </w:r>
     </w:p>
     <w:p>
@@ -735,8 +743,13 @@
           <w:numId w:val="4"/>
         </w:numPr>
       </w:pPr>
-      <w:r>
-        <w:t>Alternatively we can go into our Project Issue tab and select the Issue/Task we want to comment on and close</w:t>
+      <w:proofErr w:type="gramStart"/>
+      <w:r>
+        <w:t>Alternatively</w:t>
+      </w:r>
+      <w:proofErr w:type="gramEnd"/>
+      <w:r>
+        <w:t xml:space="preserve"> we can go into our Project Issue tab and select the Issue/Task we want to comment on and close</w:t>
       </w:r>
     </w:p>
     <w:p>
@@ -777,7 +790,15 @@
         <w:t xml:space="preserve">“Create a branch” </w:t>
       </w:r>
       <w:r>
-        <w:t>link on the right side bar, under the Development header:</w:t>
+        <w:t xml:space="preserve">link on the </w:t>
+      </w:r>
+      <w:proofErr w:type="gramStart"/>
+      <w:r>
+        <w:t>right side</w:t>
+      </w:r>
+      <w:proofErr w:type="gramEnd"/>
+      <w:r>
+        <w:t xml:space="preserve"> bar, under the Development header:</w:t>
       </w:r>
     </w:p>
     <w:p>
@@ -983,7 +1004,15 @@
         </w:numPr>
       </w:pPr>
       <w:r>
-        <w:t>Paste the commands into the VS Code terminal while we our in Project Folder in VS Code:</w:t>
+        <w:t xml:space="preserve">Paste the commands into the VS Code terminal while we our </w:t>
+      </w:r>
+      <w:proofErr w:type="gramStart"/>
+      <w:r>
+        <w:t>in Project</w:t>
+      </w:r>
+      <w:proofErr w:type="gramEnd"/>
+      <w:r>
+        <w:t xml:space="preserve"> Folder in VS Code:</w:t>
       </w:r>
     </w:p>
     <w:p>
@@ -1182,6 +1211,18 @@
     <w:p>
       <w:pPr>
         <w:pStyle w:val="ListParagraph"/>
+        <w:numPr>
+          <w:ilvl w:val="2"/>
+          <w:numId w:val="4"/>
+        </w:numPr>
+      </w:pPr>
+      <w:r>
+        <w:t>Technically a reviewer should be closing the issue, but if you’re confident you can do it too</w:t>
+      </w:r>
+    </w:p>
+    <w:p>
+      <w:pPr>
+        <w:pStyle w:val="ListParagraph"/>
         <w:ind w:left="1080"/>
       </w:pPr>
     </w:p>
@@ -1220,7 +1261,13 @@
         </w:numPr>
       </w:pPr>
       <w:r>
-        <w:t xml:space="preserve">If we just pushed up our working branch and go to our project GitHub repository we can see a notification. Click on the </w:t>
+        <w:t>If we just pushed up our working branch and go to our project GitHub repository</w:t>
+      </w:r>
+      <w:r>
+        <w:t>,</w:t>
+      </w:r>
+      <w:r>
+        <w:t xml:space="preserve"> we can see a notification. Click on the </w:t>
       </w:r>
       <w:r>
         <w:rPr>
@@ -1239,6 +1286,9 @@
         </w:numPr>
       </w:pPr>
       <w:r>
+        <w:rPr>
+          <w:noProof/>
+        </w:rPr>
         <w:drawing>
           <wp:inline distT="0" distB="0" distL="0" distR="0" wp14:anchorId="3426D9E5" wp14:editId="0BF3B005">
             <wp:extent cx="6276975" cy="2570073"/>
@@ -1290,8 +1340,13 @@
           <w:numId w:val="5"/>
         </w:numPr>
       </w:pPr>
-      <w:r>
-        <w:t xml:space="preserve">Alternatively we can </w:t>
+      <w:proofErr w:type="gramStart"/>
+      <w:r>
+        <w:t>Alternatively</w:t>
+      </w:r>
+      <w:proofErr w:type="gramEnd"/>
+      <w:r>
+        <w:t xml:space="preserve"> we can </w:t>
       </w:r>
       <w:r>
         <w:t xml:space="preserve">go into the </w:t>
@@ -1705,6 +1760,9 @@
         <w:br/>
       </w:r>
       <w:r>
+        <w:rPr>
+          <w:noProof/>
+        </w:rPr>
         <w:drawing>
           <wp:inline distT="0" distB="0" distL="0" distR="0" wp14:anchorId="6FE1277A" wp14:editId="1213F6B5">
             <wp:extent cx="6858000" cy="4269740"/>
@@ -1817,6 +1875,26 @@
         </w:rPr>
         <w:t>Once the reviewer is satisfied with the changes, they can merge the pull request</w:t>
       </w:r>
+      <w:r>
+        <w:rPr>
+          <w:noProof/>
+        </w:rPr>
+        <w:t xml:space="preserve">. Click the </w:t>
+      </w:r>
+      <w:r>
+        <w:rPr>
+          <w:b/>
+          <w:bCs/>
+          <w:noProof/>
+        </w:rPr>
+        <w:t>Merge pull request</w:t>
+      </w:r>
+      <w:r>
+        <w:rPr>
+          <w:noProof/>
+        </w:rPr>
+        <w:t xml:space="preserve"> button. </w:t>
+      </w:r>
     </w:p>
     <w:p>
       <w:pPr>
@@ -1830,7 +1908,98 @@
         <w:rPr>
           <w:noProof/>
         </w:rPr>
+        <w:drawing>
+          <wp:inline distT="0" distB="0" distL="0" distR="0" wp14:anchorId="30E83770" wp14:editId="4E357F38">
+            <wp:extent cx="5719762" cy="1474957"/>
+            <wp:effectExtent l="0" t="0" r="0" b="0"/>
+            <wp:docPr id="202627933" name="Picture 1"/>
+            <wp:cNvGraphicFramePr>
+              <a:graphicFrameLocks xmlns:a="http://schemas.openxmlformats.org/drawingml/2006/main" noChangeAspect="1"/>
+            </wp:cNvGraphicFramePr>
+            <a:graphic xmlns:a="http://schemas.openxmlformats.org/drawingml/2006/main">
+              <a:graphicData uri="http://schemas.openxmlformats.org/drawingml/2006/picture">
+                <pic:pic xmlns:pic="http://schemas.openxmlformats.org/drawingml/2006/picture">
+                  <pic:nvPicPr>
+                    <pic:cNvPr id="202627933" name=""/>
+                    <pic:cNvPicPr/>
+                  </pic:nvPicPr>
+                  <pic:blipFill>
+                    <a:blip r:embed="rId23"/>
+                    <a:stretch>
+                      <a:fillRect/>
+                    </a:stretch>
+                  </pic:blipFill>
+                  <pic:spPr>
+                    <a:xfrm>
+                      <a:off x="0" y="0"/>
+                      <a:ext cx="5749628" cy="1482659"/>
+                    </a:xfrm>
+                    <a:prstGeom prst="rect">
+                      <a:avLst/>
+                    </a:prstGeom>
+                  </pic:spPr>
+                </pic:pic>
+              </a:graphicData>
+            </a:graphic>
+          </wp:inline>
+        </w:drawing>
+      </w:r>
+    </w:p>
+    <w:p>
+      <w:pPr>
+        <w:pStyle w:val="ListParagraph"/>
+        <w:numPr>
+          <w:ilvl w:val="2"/>
+          <w:numId w:val="5"/>
+        </w:numPr>
+      </w:pPr>
+      <w:r>
+        <w:rPr>
+          <w:noProof/>
+        </w:rPr>
         <w:t>This will merge the working branch into the main branch</w:t>
+      </w:r>
+    </w:p>
+    <w:p>
+      <w:pPr>
+        <w:pStyle w:val="ListParagraph"/>
+        <w:numPr>
+          <w:ilvl w:val="2"/>
+          <w:numId w:val="5"/>
+        </w:numPr>
+      </w:pPr>
+      <w:r>
+        <w:rPr>
+          <w:noProof/>
+        </w:rPr>
+        <w:t>Add comment and confirm merge</w:t>
+      </w:r>
+      <w:r>
+        <w:rPr>
+          <w:noProof/>
+        </w:rPr>
+        <w:br/>
+      </w:r>
+    </w:p>
+    <w:p>
+      <w:pPr>
+        <w:pStyle w:val="ListParagraph"/>
+        <w:numPr>
+          <w:ilvl w:val="0"/>
+          <w:numId w:val="5"/>
+        </w:numPr>
+      </w:pPr>
+      <w:r>
+        <w:rPr>
+          <w:noProof/>
+        </w:rPr>
+        <w:t>Once the merge is successful, the pull request will close. If you no longer need to work on the issue, delete the working branch</w:t>
+      </w:r>
+      <w:r>
+        <w:rPr>
+          <w:noProof/>
+        </w:rPr>
+        <w:t xml:space="preserve">. </w:t>
       </w:r>
     </w:p>
     <w:p>
@@ -1845,7 +2014,41 @@
         <w:rPr>
           <w:noProof/>
         </w:rPr>
-        <w:t>Close the pull request</w:t>
+        <w:drawing>
+          <wp:inline distT="0" distB="0" distL="0" distR="0" wp14:anchorId="2085C887" wp14:editId="075AAD0F">
+            <wp:extent cx="5976937" cy="640860"/>
+            <wp:effectExtent l="0" t="0" r="5080" b="6985"/>
+            <wp:docPr id="267462006" name="Picture 1"/>
+            <wp:cNvGraphicFramePr>
+              <a:graphicFrameLocks xmlns:a="http://schemas.openxmlformats.org/drawingml/2006/main" noChangeAspect="1"/>
+            </wp:cNvGraphicFramePr>
+            <a:graphic xmlns:a="http://schemas.openxmlformats.org/drawingml/2006/main">
+              <a:graphicData uri="http://schemas.openxmlformats.org/drawingml/2006/picture">
+                <pic:pic xmlns:pic="http://schemas.openxmlformats.org/drawingml/2006/picture">
+                  <pic:nvPicPr>
+                    <pic:cNvPr id="267462006" name=""/>
+                    <pic:cNvPicPr/>
+                  </pic:nvPicPr>
+                  <pic:blipFill>
+                    <a:blip r:embed="rId24"/>
+                    <a:stretch>
+                      <a:fillRect/>
+                    </a:stretch>
+                  </pic:blipFill>
+                  <pic:spPr>
+                    <a:xfrm>
+                      <a:off x="0" y="0"/>
+                      <a:ext cx="6000254" cy="643360"/>
+                    </a:xfrm>
+                    <a:prstGeom prst="rect">
+                      <a:avLst/>
+                    </a:prstGeom>
+                  </pic:spPr>
+                </pic:pic>
+              </a:graphicData>
+            </a:graphic>
+          </wp:inline>
+        </w:drawing>
       </w:r>
       <w:r>
         <w:rPr>
@@ -1866,6 +2069,7 @@
         <w:rPr>
           <w:noProof/>
         </w:rPr>
+        <w:lastRenderedPageBreak/>
         <w:t>Afterward, tell the entire team to pull down the latest main branch so they can merge it into their working branch to receive the latest changes.</w:t>
       </w:r>
     </w:p>
@@ -1876,6 +2080,9 @@
           <w:ilvl w:val="1"/>
           <w:numId w:val="5"/>
         </w:numPr>
+        <w:rPr>
+          <w:rStyle w:val="hgkelc"/>
+        </w:rPr>
       </w:pPr>
       <w:r>
         <w:rPr>
@@ -1890,7 +2097,7 @@
           <w:bCs/>
           <w:lang w:val="en"/>
         </w:rPr>
-        <w:t>git merge &lt;</w:t>
+        <w:t>git merge &lt;main branch&gt; where &lt;working branch&gt;</w:t>
       </w:r>
       <w:r>
         <w:rPr>
@@ -1899,34 +2106,111 @@
           <w:bCs/>
           <w:lang w:val="en"/>
         </w:rPr>
-        <w:t xml:space="preserve">main </w:t>
-      </w:r>
-      <w:r>
-        <w:rPr>
-          <w:rStyle w:val="hgkelc"/>
-          <w:b/>
-          <w:bCs/>
-          <w:lang w:val="en"/>
-        </w:rPr>
-        <w:t>branch&gt; where &lt;</w:t>
-      </w:r>
-      <w:r>
-        <w:rPr>
-          <w:rStyle w:val="hgkelc"/>
-          <w:b/>
-          <w:bCs/>
-          <w:lang w:val="en"/>
-        </w:rPr>
-        <w:t xml:space="preserve">working </w:t>
-      </w:r>
-      <w:r>
-        <w:rPr>
-          <w:rStyle w:val="hgkelc"/>
-          <w:b/>
-          <w:bCs/>
-          <w:lang w:val="en"/>
-        </w:rPr>
-        <w:t>branch&gt;</w:t>
+        <w:br/>
+      </w:r>
+    </w:p>
+    <w:p>
+      <w:pPr>
+        <w:pStyle w:val="Heading2"/>
+      </w:pPr>
+      <w:r>
+        <w:t>After Pull Request</w:t>
+      </w:r>
+    </w:p>
+    <w:p>
+      <w:pPr>
+        <w:pStyle w:val="ListParagraph"/>
+        <w:numPr>
+          <w:ilvl w:val="0"/>
+          <w:numId w:val="6"/>
+        </w:numPr>
+      </w:pPr>
+      <w:r>
+        <w:t xml:space="preserve">After you </w:t>
+      </w:r>
+      <w:r>
+        <w:t xml:space="preserve">have </w:t>
+      </w:r>
+      <w:r>
+        <w:t xml:space="preserve">resolved your issue or completed your task, go </w:t>
+      </w:r>
+      <w:r>
+        <w:t>into</w:t>
+      </w:r>
+      <w:r>
+        <w:t xml:space="preserve"> the Issue Tab, select your particular task/issue, add comments </w:t>
+      </w:r>
+      <w:r>
+        <w:t>on</w:t>
+      </w:r>
+      <w:r>
+        <w:t xml:space="preserve"> the changes you made</w:t>
+      </w:r>
+      <w:r>
+        <w:t>,</w:t>
+      </w:r>
+      <w:r>
+        <w:t xml:space="preserve"> and close it.</w:t>
+      </w:r>
+    </w:p>
+    <w:p>
+      <w:pPr>
+        <w:pStyle w:val="ListParagraph"/>
+        <w:numPr>
+          <w:ilvl w:val="1"/>
+          <w:numId w:val="6"/>
+        </w:numPr>
+      </w:pPr>
+      <w:r>
+        <w:t>Technically an independent reviewer should do this</w:t>
+      </w:r>
+      <w:r>
+        <w:t>.</w:t>
+      </w:r>
+    </w:p>
+    <w:p>
+      <w:pPr>
+        <w:pStyle w:val="ListParagraph"/>
+        <w:ind w:left="1080"/>
+      </w:pPr>
+    </w:p>
+    <w:p>
+      <w:pPr>
+        <w:pStyle w:val="ListParagraph"/>
+        <w:numPr>
+          <w:ilvl w:val="0"/>
+          <w:numId w:val="6"/>
+        </w:numPr>
+      </w:pPr>
+      <w:r>
+        <w:t>Go into the GitHub Project and Sprint Page and move the issue from In</w:t>
+      </w:r>
+      <w:r>
+        <w:rPr>
+          <w:b/>
+          <w:bCs/>
+        </w:rPr>
+        <w:t xml:space="preserve"> Progress</w:t>
+      </w:r>
+      <w:r>
+        <w:t xml:space="preserve"> or </w:t>
+      </w:r>
+      <w:r>
+        <w:rPr>
+          <w:b/>
+          <w:bCs/>
+        </w:rPr>
+        <w:t>Done</w:t>
+      </w:r>
+      <w:r>
+        <w:t xml:space="preserve"> to </w:t>
+      </w:r>
+      <w:r>
+        <w:rPr>
+          <w:b/>
+          <w:bCs/>
+        </w:rPr>
+        <w:t>Archived Done</w:t>
       </w:r>
     </w:p>
     <w:p/>
@@ -2115,6 +2399,92 @@
     </w:lvl>
   </w:abstractNum>
   <w:abstractNum w:abstractNumId="2" w15:restartNumberingAfterBreak="0">
+    <w:nsid w:val="24D66A49"/>
+    <w:multiLevelType w:val="hybridMultilevel"/>
+    <w:tmpl w:val="7C925E82"/>
+    <w:lvl w:ilvl="0" w:tplc="0409000F">
+      <w:start w:val="1"/>
+      <w:numFmt w:val="decimal"/>
+      <w:lvlText w:val="%1."/>
+      <w:lvlJc w:val="left"/>
+      <w:pPr>
+        <w:ind w:left="360" w:hanging="360"/>
+      </w:pPr>
+    </w:lvl>
+    <w:lvl w:ilvl="1" w:tplc="04090019">
+      <w:start w:val="1"/>
+      <w:numFmt w:val="lowerLetter"/>
+      <w:lvlText w:val="%2."/>
+      <w:lvlJc w:val="left"/>
+      <w:pPr>
+        <w:ind w:left="1080" w:hanging="360"/>
+      </w:pPr>
+    </w:lvl>
+    <w:lvl w:ilvl="2" w:tplc="0409001B" w:tentative="1">
+      <w:start w:val="1"/>
+      <w:numFmt w:val="lowerRoman"/>
+      <w:lvlText w:val="%3."/>
+      <w:lvlJc w:val="right"/>
+      <w:pPr>
+        <w:ind w:left="1800" w:hanging="180"/>
+      </w:pPr>
+    </w:lvl>
+    <w:lvl w:ilvl="3" w:tplc="0409000F" w:tentative="1">
+      <w:start w:val="1"/>
+      <w:numFmt w:val="decimal"/>
+      <w:lvlText w:val="%4."/>
+      <w:lvlJc w:val="left"/>
+      <w:pPr>
+        <w:ind w:left="2520" w:hanging="360"/>
+      </w:pPr>
+    </w:lvl>
+    <w:lvl w:ilvl="4" w:tplc="04090019" w:tentative="1">
+      <w:start w:val="1"/>
+      <w:numFmt w:val="lowerLetter"/>
+      <w:lvlText w:val="%5."/>
+      <w:lvlJc w:val="left"/>
+      <w:pPr>
+        <w:ind w:left="3240" w:hanging="360"/>
+      </w:pPr>
+    </w:lvl>
+    <w:lvl w:ilvl="5" w:tplc="0409001B" w:tentative="1">
+      <w:start w:val="1"/>
+      <w:numFmt w:val="lowerRoman"/>
+      <w:lvlText w:val="%6."/>
+      <w:lvlJc w:val="right"/>
+      <w:pPr>
+        <w:ind w:left="3960" w:hanging="180"/>
+      </w:pPr>
+    </w:lvl>
+    <w:lvl w:ilvl="6" w:tplc="0409000F" w:tentative="1">
+      <w:start w:val="1"/>
+      <w:numFmt w:val="decimal"/>
+      <w:lvlText w:val="%7."/>
+      <w:lvlJc w:val="left"/>
+      <w:pPr>
+        <w:ind w:left="4680" w:hanging="360"/>
+      </w:pPr>
+    </w:lvl>
+    <w:lvl w:ilvl="7" w:tplc="04090019" w:tentative="1">
+      <w:start w:val="1"/>
+      <w:numFmt w:val="lowerLetter"/>
+      <w:lvlText w:val="%8."/>
+      <w:lvlJc w:val="left"/>
+      <w:pPr>
+        <w:ind w:left="5400" w:hanging="360"/>
+      </w:pPr>
+    </w:lvl>
+    <w:lvl w:ilvl="8" w:tplc="0409001B" w:tentative="1">
+      <w:start w:val="1"/>
+      <w:numFmt w:val="lowerRoman"/>
+      <w:lvlText w:val="%9."/>
+      <w:lvlJc w:val="right"/>
+      <w:pPr>
+        <w:ind w:left="6120" w:hanging="180"/>
+      </w:pPr>
+    </w:lvl>
+  </w:abstractNum>
+  <w:abstractNum w:abstractNumId="3" w15:restartNumberingAfterBreak="0">
     <w:nsid w:val="43BE20B6"/>
     <w:multiLevelType w:val="hybridMultilevel"/>
     <w:tmpl w:val="4F4C8578"/>
@@ -2200,7 +2570,7 @@
       </w:pPr>
     </w:lvl>
   </w:abstractNum>
-  <w:abstractNum w:abstractNumId="3" w15:restartNumberingAfterBreak="0">
+  <w:abstractNum w:abstractNumId="4" w15:restartNumberingAfterBreak="0">
     <w:nsid w:val="60D87AB7"/>
     <w:multiLevelType w:val="hybridMultilevel"/>
     <w:tmpl w:val="2AAEE496"/>
@@ -2313,7 +2683,7 @@
       </w:rPr>
     </w:lvl>
   </w:abstractNum>
-  <w:abstractNum w:abstractNumId="4" w15:restartNumberingAfterBreak="0">
+  <w:abstractNum w:abstractNumId="5" w15:restartNumberingAfterBreak="0">
     <w:nsid w:val="7D4475F4"/>
     <w:multiLevelType w:val="hybridMultilevel"/>
     <w:tmpl w:val="C9FA246A"/>
@@ -2335,7 +2705,7 @@
         <w:ind w:left="1080" w:hanging="360"/>
       </w:pPr>
     </w:lvl>
-    <w:lvl w:ilvl="2" w:tplc="0409001B" w:tentative="1">
+    <w:lvl w:ilvl="2" w:tplc="0409001B">
       <w:start w:val="1"/>
       <w:numFmt w:val="lowerRoman"/>
       <w:lvlText w:val="%3."/>
@@ -2400,19 +2770,22 @@
     </w:lvl>
   </w:abstractNum>
   <w:num w:numId="1" w16cid:durableId="367610733">
-    <w:abstractNumId w:val="3"/>
+    <w:abstractNumId w:val="4"/>
   </w:num>
   <w:num w:numId="2" w16cid:durableId="892694149">
-    <w:abstractNumId w:val="2"/>
+    <w:abstractNumId w:val="3"/>
   </w:num>
   <w:num w:numId="3" w16cid:durableId="1946384462">
     <w:abstractNumId w:val="0"/>
   </w:num>
   <w:num w:numId="4" w16cid:durableId="1220509097">
-    <w:abstractNumId w:val="4"/>
+    <w:abstractNumId w:val="5"/>
   </w:num>
   <w:num w:numId="5" w16cid:durableId="1188986464">
     <w:abstractNumId w:val="1"/>
+  </w:num>
+  <w:num w:numId="6" w16cid:durableId="1415859392">
+    <w:abstractNumId w:val="2"/>
   </w:num>
 </w:numbering>
 </file>

</xml_diff>

<commit_message>
Updated the github project workflow document and create a PDF version
</commit_message>
<xml_diff>
--- a/docs/github-project-workflow/Github Project Workflow.docx
+++ b/docs/github-project-workflow/Github Project Workflow.docx
@@ -6,8 +6,13 @@
       <w:pPr>
         <w:pStyle w:val="Heading1"/>
       </w:pPr>
-      <w:r>
-        <w:t>Github Project Workflow</w:t>
+      <w:proofErr w:type="spellStart"/>
+      <w:r>
+        <w:t>Github</w:t>
+      </w:r>
+      <w:proofErr w:type="spellEnd"/>
+      <w:r>
+        <w:t xml:space="preserve"> Project Workflow</w:t>
       </w:r>
     </w:p>
     <w:p>
@@ -49,8 +54,13 @@
       <w:pPr>
         <w:pStyle w:val="Heading2"/>
       </w:pPr>
-      <w:r>
-        <w:t>Github Project</w:t>
+      <w:proofErr w:type="spellStart"/>
+      <w:r>
+        <w:t>Github</w:t>
+      </w:r>
+      <w:proofErr w:type="spellEnd"/>
+      <w:r>
+        <w:t xml:space="preserve"> Project</w:t>
       </w:r>
     </w:p>
     <w:p>
@@ -511,6 +521,7 @@
           <w:numId w:val="2"/>
         </w:numPr>
       </w:pPr>
+      <w:proofErr w:type="spellStart"/>
       <w:r>
         <w:rPr>
           <w:b/>
@@ -518,6 +529,7 @@
         </w:rPr>
         <w:t>ToDo</w:t>
       </w:r>
+      <w:proofErr w:type="spellEnd"/>
       <w:r>
         <w:t xml:space="preserve"> – The task is assigned to an engineer/dev but has yet to be worked on</w:t>
       </w:r>
@@ -602,10 +614,12 @@
         <w:lastRenderedPageBreak/>
         <w:t xml:space="preserve">Select on the task/issue to go to </w:t>
       </w:r>
+      <w:proofErr w:type="spellStart"/>
       <w:proofErr w:type="gramStart"/>
       <w:r>
         <w:t>it’s</w:t>
       </w:r>
+      <w:proofErr w:type="spellEnd"/>
       <w:proofErr w:type="gramEnd"/>
       <w:r>
         <w:t xml:space="preserve"> issue page:</w:t>
@@ -1004,7 +1018,15 @@
         </w:numPr>
       </w:pPr>
       <w:r>
-        <w:t xml:space="preserve">Paste the commands into the VS Code terminal while we our </w:t>
+        <w:t xml:space="preserve">Paste the commands into the VS Code terminal while we </w:t>
+      </w:r>
+      <w:proofErr w:type="spellStart"/>
+      <w:r>
+        <w:t>our</w:t>
+      </w:r>
+      <w:proofErr w:type="spellEnd"/>
+      <w:r>
+        <w:t xml:space="preserve"> </w:t>
       </w:r>
       <w:proofErr w:type="gramStart"/>
       <w:r>

</xml_diff>

<commit_message>
Updated github-project-workflow word doc and pdf.
</commit_message>
<xml_diff>
--- a/docs/github-project-workflow/Github Project Workflow.docx
+++ b/docs/github-project-workflow/Github Project Workflow.docx
@@ -2133,6 +2133,275 @@
     </w:p>
     <w:p>
       <w:pPr>
+        <w:pStyle w:val="ListParagraph"/>
+        <w:numPr>
+          <w:ilvl w:val="1"/>
+          <w:numId w:val="5"/>
+        </w:numPr>
+        <w:rPr>
+          <w:rStyle w:val="hgkelc"/>
+        </w:rPr>
+      </w:pPr>
+      <w:r>
+        <w:rPr>
+          <w:rStyle w:val="hgkelc"/>
+          <w:lang w:val="en"/>
+        </w:rPr>
+        <w:t xml:space="preserve">We can use </w:t>
+      </w:r>
+      <w:proofErr w:type="spellStart"/>
+      <w:r>
+        <w:rPr>
+          <w:rStyle w:val="hgkelc"/>
+          <w:lang w:val="en"/>
+        </w:rPr>
+        <w:t>VSCode</w:t>
+      </w:r>
+      <w:proofErr w:type="spellEnd"/>
+      <w:r>
+        <w:rPr>
+          <w:rStyle w:val="hgkelc"/>
+          <w:lang w:val="en"/>
+        </w:rPr>
+        <w:t xml:space="preserve"> Git Control</w:t>
+      </w:r>
+    </w:p>
+    <w:p>
+      <w:pPr>
+        <w:pStyle w:val="ListParagraph"/>
+        <w:numPr>
+          <w:ilvl w:val="2"/>
+          <w:numId w:val="5"/>
+        </w:numPr>
+        <w:rPr>
+          <w:rStyle w:val="hgkelc"/>
+        </w:rPr>
+      </w:pPr>
+      <w:r>
+        <w:rPr>
+          <w:rStyle w:val="hgkelc"/>
+        </w:rPr>
+        <w:t>Make sure you’re in your working branch (locally)</w:t>
+      </w:r>
+    </w:p>
+    <w:p>
+      <w:pPr>
+        <w:pStyle w:val="ListParagraph"/>
+        <w:numPr>
+          <w:ilvl w:val="2"/>
+          <w:numId w:val="5"/>
+        </w:numPr>
+        <w:rPr>
+          <w:rStyle w:val="hgkelc"/>
+        </w:rPr>
+      </w:pPr>
+      <w:r>
+        <w:rPr>
+          <w:rStyle w:val="hgkelc"/>
+          <w:lang w:val="en"/>
+        </w:rPr>
+        <w:t>Press on the</w:t>
+      </w:r>
+      <w:r>
+        <w:rPr>
+          <w:rStyle w:val="hgkelc"/>
+          <w:b/>
+          <w:bCs/>
+          <w:lang w:val="en"/>
+        </w:rPr>
+        <w:t xml:space="preserve"> … </w:t>
+      </w:r>
+      <w:r>
+        <w:rPr>
+          <w:rStyle w:val="hgkelc"/>
+          <w:lang w:val="en"/>
+        </w:rPr>
+        <w:t>option</w:t>
+      </w:r>
+    </w:p>
+    <w:p>
+      <w:pPr>
+        <w:pStyle w:val="ListParagraph"/>
+        <w:numPr>
+          <w:ilvl w:val="2"/>
+          <w:numId w:val="5"/>
+        </w:numPr>
+        <w:rPr>
+          <w:rStyle w:val="hgkelc"/>
+        </w:rPr>
+      </w:pPr>
+      <w:r>
+        <w:rPr>
+          <w:rStyle w:val="hgkelc"/>
+          <w:lang w:val="en"/>
+        </w:rPr>
+        <w:t>Go down to the</w:t>
+      </w:r>
+      <w:r>
+        <w:rPr>
+          <w:rStyle w:val="hgkelc"/>
+          <w:b/>
+          <w:bCs/>
+          <w:lang w:val="en"/>
+        </w:rPr>
+        <w:t xml:space="preserve"> Branch </w:t>
+      </w:r>
+      <w:r>
+        <w:rPr>
+          <w:rStyle w:val="hgkelc"/>
+          <w:lang w:val="en"/>
+        </w:rPr>
+        <w:t>menu item</w:t>
+      </w:r>
+    </w:p>
+    <w:p>
+      <w:pPr>
+        <w:pStyle w:val="ListParagraph"/>
+        <w:numPr>
+          <w:ilvl w:val="2"/>
+          <w:numId w:val="5"/>
+        </w:numPr>
+        <w:rPr>
+          <w:rStyle w:val="hgkelc"/>
+        </w:rPr>
+      </w:pPr>
+      <w:r>
+        <w:rPr>
+          <w:rStyle w:val="hgkelc"/>
+          <w:lang w:val="en"/>
+        </w:rPr>
+        <w:t>Click Merge Branch</w:t>
+      </w:r>
+    </w:p>
+    <w:p>
+      <w:pPr>
+        <w:pStyle w:val="ListParagraph"/>
+        <w:numPr>
+          <w:ilvl w:val="2"/>
+          <w:numId w:val="5"/>
+        </w:numPr>
+        <w:rPr>
+          <w:rStyle w:val="hgkelc"/>
+        </w:rPr>
+      </w:pPr>
+      <w:r>
+        <w:rPr>
+          <w:rStyle w:val="hgkelc"/>
+          <w:lang w:val="en"/>
+        </w:rPr>
+        <w:t>Select “main” branch</w:t>
+      </w:r>
+      <w:r>
+        <w:rPr>
+          <w:rStyle w:val="hgkelc"/>
+          <w:lang w:val="en"/>
+        </w:rPr>
+        <w:br/>
+      </w:r>
+    </w:p>
+    <w:p>
+      <w:pPr>
+        <w:pStyle w:val="ListParagraph"/>
+        <w:numPr>
+          <w:ilvl w:val="2"/>
+          <w:numId w:val="5"/>
+        </w:numPr>
+        <w:rPr>
+          <w:rStyle w:val="hgkelc"/>
+        </w:rPr>
+      </w:pPr>
+      <w:r>
+        <w:rPr>
+          <w:noProof/>
+        </w:rPr>
+        <w:drawing>
+          <wp:inline distT="0" distB="0" distL="0" distR="0" wp14:anchorId="1FF105A3" wp14:editId="5731F1BA">
+            <wp:extent cx="4914076" cy="2405062"/>
+            <wp:effectExtent l="0" t="0" r="1270" b="0"/>
+            <wp:docPr id="917092453" name="Picture 1"/>
+            <wp:cNvGraphicFramePr>
+              <a:graphicFrameLocks xmlns:a="http://schemas.openxmlformats.org/drawingml/2006/main" noChangeAspect="1"/>
+            </wp:cNvGraphicFramePr>
+            <a:graphic xmlns:a="http://schemas.openxmlformats.org/drawingml/2006/main">
+              <a:graphicData uri="http://schemas.openxmlformats.org/drawingml/2006/picture">
+                <pic:pic xmlns:pic="http://schemas.openxmlformats.org/drawingml/2006/picture">
+                  <pic:nvPicPr>
+                    <pic:cNvPr id="917092453" name=""/>
+                    <pic:cNvPicPr/>
+                  </pic:nvPicPr>
+                  <pic:blipFill>
+                    <a:blip r:embed="rId25"/>
+                    <a:stretch>
+                      <a:fillRect/>
+                    </a:stretch>
+                  </pic:blipFill>
+                  <pic:spPr>
+                    <a:xfrm>
+                      <a:off x="0" y="0"/>
+                      <a:ext cx="4917738" cy="2406854"/>
+                    </a:xfrm>
+                    <a:prstGeom prst="rect">
+                      <a:avLst/>
+                    </a:prstGeom>
+                  </pic:spPr>
+                </pic:pic>
+              </a:graphicData>
+            </a:graphic>
+          </wp:inline>
+        </w:drawing>
+      </w:r>
+      <w:r>
+        <w:rPr>
+          <w:noProof/>
+        </w:rPr>
+        <w:drawing>
+          <wp:inline distT="0" distB="0" distL="0" distR="0" wp14:anchorId="4AC016FD" wp14:editId="60D762E7">
+            <wp:extent cx="4924425" cy="2618994"/>
+            <wp:effectExtent l="0" t="0" r="0" b="0"/>
+            <wp:docPr id="505742060" name="Picture 1"/>
+            <wp:cNvGraphicFramePr>
+              <a:graphicFrameLocks xmlns:a="http://schemas.openxmlformats.org/drawingml/2006/main" noChangeAspect="1"/>
+            </wp:cNvGraphicFramePr>
+            <a:graphic xmlns:a="http://schemas.openxmlformats.org/drawingml/2006/main">
+              <a:graphicData uri="http://schemas.openxmlformats.org/drawingml/2006/picture">
+                <pic:pic xmlns:pic="http://schemas.openxmlformats.org/drawingml/2006/picture">
+                  <pic:nvPicPr>
+                    <pic:cNvPr id="505742060" name=""/>
+                    <pic:cNvPicPr/>
+                  </pic:nvPicPr>
+                  <pic:blipFill>
+                    <a:blip r:embed="rId26"/>
+                    <a:stretch>
+                      <a:fillRect/>
+                    </a:stretch>
+                  </pic:blipFill>
+                  <pic:spPr>
+                    <a:xfrm>
+                      <a:off x="0" y="0"/>
+                      <a:ext cx="4945825" cy="2630375"/>
+                    </a:xfrm>
+                    <a:prstGeom prst="rect">
+                      <a:avLst/>
+                    </a:prstGeom>
+                  </pic:spPr>
+                </pic:pic>
+              </a:graphicData>
+            </a:graphic>
+          </wp:inline>
+        </w:drawing>
+      </w:r>
+      <w:r>
+        <w:rPr>
+          <w:rStyle w:val="hgkelc"/>
+          <w:b/>
+          <w:bCs/>
+          <w:lang w:val="en"/>
+        </w:rPr>
+        <w:br/>
+      </w:r>
+    </w:p>
+    <w:p>
+      <w:pPr>
         <w:pStyle w:val="Heading2"/>
       </w:pPr>
       <w:r>
@@ -2184,7 +2453,13 @@
         </w:numPr>
       </w:pPr>
       <w:r>
-        <w:t>Technically an independent reviewer should do this</w:t>
+        <w:t>Technically</w:t>
+      </w:r>
+      <w:r>
+        <w:t>,</w:t>
+      </w:r>
+      <w:r>
+        <w:t xml:space="preserve"> an independent reviewer should do this</w:t>
       </w:r>
       <w:r>
         <w:t>.</w:t>

</xml_diff>